<commit_message>
docs and jenkins config job file
</commit_message>
<xml_diff>
--- a/CI CD AWS Docker Project.docx
+++ b/CI CD AWS Docker Project.docx
@@ -9,10 +9,17 @@
       <w:r>
         <w:t>/Automation</w:t>
       </w:r>
-      <w:bookmarkStart w:id="0" w:name="_GoBack"/>
-      <w:bookmarkEnd w:id="0"/>
-      <w:r>
-        <w:t xml:space="preserve"> AWS/Docker Deployment Project</w:t>
+      <w:r>
+        <w:t xml:space="preserve"> </w:t>
+      </w:r>
+      <w:r>
+        <w:t>AWS EC2 INSTANCE</w:t>
+      </w:r>
+      <w:r>
+        <w:t xml:space="preserve"> EC2 Instance (Amazon Linux t2 micro)</w:t>
+      </w:r>
+      <w:r>
+        <w:t>/Docker Deployment Project</w:t>
       </w:r>
     </w:p>
     <w:p>
@@ -1270,6 +1277,7 @@
         <w:pStyle w:val="ListParagraph"/>
       </w:pPr>
       <w:r>
+        <w:lastRenderedPageBreak/>
         <w:t xml:space="preserve">The Jenkins job is </w:t>
       </w:r>
       <w:r>
@@ -1282,10 +1290,7 @@
         <w:t xml:space="preserve">oll </w:t>
       </w:r>
       <w:r>
-        <w:t xml:space="preserve">SCM </w:t>
-      </w:r>
-      <w:r>
-        <w:t xml:space="preserve">and </w:t>
+        <w:t xml:space="preserve">SCM and </w:t>
       </w:r>
       <w:r>
         <w:t>triggered by the git repository users commits.</w:t>
@@ -1294,10 +1299,7 @@
         <w:t xml:space="preserve"> It runs every minute, checking for new commits.</w:t>
       </w:r>
       <w:r>
-        <w:t xml:space="preserve"> Each commit triggers a new build. </w:t>
-      </w:r>
-      <w:r>
-        <w:t xml:space="preserve">It is currently using a </w:t>
+        <w:t xml:space="preserve"> Each commit triggers a new build. It is currently using a </w:t>
       </w:r>
       <w:r>
         <w:t>HTTPS</w:t>
@@ -1365,10 +1367,7 @@
         <w:t xml:space="preserve">The next Jenkins job step is an execute shell Ansible </w:t>
       </w:r>
       <w:r>
-        <w:t>Playbook</w:t>
-      </w:r>
-      <w:r>
-        <w:t xml:space="preserve"> </w:t>
+        <w:t xml:space="preserve">Playbook </w:t>
       </w:r>
       <w:r>
         <w:t>that verifies the host</w:t>
@@ -1401,22 +1400,28 @@
         </w:numPr>
       </w:pPr>
       <w:r>
-        <w:t>T</w:t>
-      </w:r>
-      <w:r>
-        <w:t xml:space="preserve">he next Jenkins job step is an execute shell Ansible </w:t>
+        <w:t xml:space="preserve">The next Jenkins job step is an execute shell Ansible </w:t>
       </w:r>
       <w:r>
         <w:t>Playbook</w:t>
       </w:r>
       <w:r>
-        <w:t xml:space="preserve"> that</w:t>
-      </w:r>
-      <w:r>
-        <w:t xml:space="preserve"> prepares the environment (AWS) for Jenkin’s artifacts (web-based report). The following steps are being done</w:t>
-      </w:r>
-      <w:r>
-        <w:t xml:space="preserve"> on the target host (AWS host</w:t>
+        <w:t xml:space="preserve"> that prepares the environment (</w:t>
+      </w:r>
+      <w:r>
+        <w:t>AWS EC2 INSTANCE</w:t>
+      </w:r>
+      <w:r>
+        <w:t>) for Jenkin’s artifacts (web-based report). The following steps are being done</w:t>
+      </w:r>
+      <w:r>
+        <w:t xml:space="preserve"> on the target host (</w:t>
+      </w:r>
+      <w:r>
+        <w:t>AWS EC2 INSTANCE</w:t>
+      </w:r>
+      <w:r>
+        <w:t xml:space="preserve"> host</w:t>
       </w:r>
       <w:r>
         <w:t>,</w:t>
@@ -1428,13 +1433,7 @@
         <w:t xml:space="preserve">: </w:t>
       </w:r>
       <w:r>
-        <w:t xml:space="preserve">HTTPD is being installed -&gt; java 8 is being installed -&gt; </w:t>
-      </w:r>
-      <w:r>
-        <w:t xml:space="preserve">HTTPD </w:t>
-      </w:r>
-      <w:r>
-        <w:t xml:space="preserve">is being </w:t>
+        <w:t xml:space="preserve">HTTPD is being installed -&gt; java 8 is being installed -&gt; HTTPD is being </w:t>
       </w:r>
       <w:r>
         <w:t>started -</w:t>
@@ -1446,10 +1445,13 @@
         <w:t>are</w:t>
       </w:r>
       <w:r>
-        <w:t xml:space="preserve"> being copied to</w:t>
-      </w:r>
-      <w:r>
-        <w:t xml:space="preserve"> the AWS host.</w:t>
+        <w:t xml:space="preserve"> being copied to the </w:t>
+      </w:r>
+      <w:r>
+        <w:t>AWS EC2 INSTANCE</w:t>
+      </w:r>
+      <w:r>
+        <w:t xml:space="preserve"> host.</w:t>
       </w:r>
     </w:p>
     <w:p>
@@ -1464,16 +1466,10 @@
         <w:t xml:space="preserve">The next Jenkins job step is an execute shell Ansible </w:t>
       </w:r>
       <w:r>
-        <w:t>Playbook</w:t>
-      </w:r>
-      <w:r>
-        <w:t xml:space="preserve"> </w:t>
-      </w:r>
-      <w:r>
-        <w:t>that</w:t>
-      </w:r>
-      <w:r>
-        <w:t xml:space="preserve"> prepares the docker container (TBD)</w:t>
+        <w:t xml:space="preserve">Playbook </w:t>
+      </w:r>
+      <w:r>
+        <w:t>that prepares the docker container (TBD)</w:t>
       </w:r>
       <w:r>
         <w:t xml:space="preserve">. Currently the </w:t>
@@ -1500,19 +1496,6 @@
       </w:r>
       <w:r>
         <w:t xml:space="preserve">. </w:t>
-      </w:r>
-    </w:p>
-    <w:p>
-      <w:pPr>
-        <w:pStyle w:val="ListParagraph"/>
-      </w:pPr>
-    </w:p>
-    <w:p>
-      <w:pPr>
-        <w:pStyle w:val="ListParagraph"/>
-      </w:pPr>
-      <w:r>
-        <w:t xml:space="preserve">TO-DO: </w:t>
       </w:r>
     </w:p>
     <w:p>
@@ -1520,68 +1503,28 @@
         <w:pStyle w:val="ListParagraph"/>
         <w:numPr>
           <w:ilvl w:val="0"/>
-          <w:numId w:val="3"/>
+          <w:numId w:val="2"/>
         </w:numPr>
       </w:pPr>
       <w:r>
-        <w:t xml:space="preserve">run the container </w:t>
-      </w:r>
-      <w:r>
-        <w:t xml:space="preserve">using the run command (downloading the </w:t>
-      </w:r>
-      <w:r>
-        <w:t xml:space="preserve">HTTPD </w:t>
-      </w:r>
-      <w:r>
-        <w:t xml:space="preserve">image if doesn’t exist </w:t>
-      </w:r>
-      <w:r>
-        <w:t>locally) and</w:t>
-      </w:r>
-      <w:r>
-        <w:t xml:space="preserve"> make sure </w:t>
-      </w:r>
-      <w:r>
-        <w:t>the container</w:t>
-      </w:r>
-      <w:r>
-        <w:t>’</w:t>
-      </w:r>
-      <w:r>
-        <w:t>s</w:t>
-      </w:r>
-      <w:r>
-        <w:t xml:space="preserve"> network interface</w:t>
-      </w:r>
-      <w:r>
-        <w:t xml:space="preserve"> is being bridged and port 80 is exposed.</w:t>
-      </w:r>
-      <w:r>
-        <w:t xml:space="preserve"> </w:t>
-      </w:r>
-    </w:p>
-    <w:p>
-      <w:pPr>
-        <w:pStyle w:val="ListParagraph"/>
-        <w:numPr>
-          <w:ilvl w:val="0"/>
-          <w:numId w:val="3"/>
-        </w:numPr>
-      </w:pPr>
-      <w:r>
-        <w:t>Copy the artifact to the container’s /var/www/html directory.</w:t>
-      </w:r>
-    </w:p>
-    <w:p>
-      <w:pPr>
-        <w:pStyle w:val="ListParagraph"/>
-        <w:numPr>
-          <w:ilvl w:val="0"/>
-          <w:numId w:val="3"/>
-        </w:numPr>
-      </w:pPr>
-      <w:r>
-        <w:t>Run &amp; test and verify</w:t>
+        <w:t xml:space="preserve">A </w:t>
+      </w:r>
+      <w:r>
+        <w:t xml:space="preserve">new </w:t>
+      </w:r>
+      <w:r>
+        <w:t>docker-deploy</w:t>
+      </w:r>
+      <w:r>
+        <w:t xml:space="preserve"> playbook has been added as an additional Jenkins job step-it creates a docker build using a </w:t>
+      </w:r>
+      <w:proofErr w:type="spellStart"/>
+      <w:r>
+        <w:t>Dockerfile</w:t>
+      </w:r>
+      <w:proofErr w:type="spellEnd"/>
+      <w:r>
+        <w:t xml:space="preserve">, followed by the artifact copy into that same directory. A build and run are being launch, redirecting an exposed port 81 to an internal standard http port 80. </w:t>
       </w:r>
     </w:p>
     <w:p/>
@@ -1589,10 +1532,23 @@
       <w:r>
         <w:t>P.S</w:t>
       </w:r>
-    </w:p>
-    <w:p>
-      <w:r>
-        <w:t>The AWS deployment has been tested and verified.</w:t>
+      <w:bookmarkStart w:id="0" w:name="_GoBack"/>
+      <w:bookmarkEnd w:id="0"/>
+    </w:p>
+    <w:p>
+      <w:r>
+        <w:t xml:space="preserve">The </w:t>
+      </w:r>
+      <w:r>
+        <w:t>AWS EC2 Instance</w:t>
+      </w:r>
+      <w:r>
+        <w:t xml:space="preserve"> deployment has been tested and verified.</w:t>
+      </w:r>
+    </w:p>
+    <w:p>
+      <w:r>
+        <w:t>The Docker Container deployment has been tested and verified.</w:t>
       </w:r>
     </w:p>
     <w:sectPr>

</xml_diff>